<commit_message>
Falas e mudanças no index
</commit_message>
<xml_diff>
--- a/ROTEIRO DE APRESENTAÇÃO.docx
+++ b/ROTEIRO DE APRESENTAÇÃO.docx
@@ -31,23 +31,7 @@
           <w:rFonts w:ascii="Arial Narrow" w:hAnsi="Arial Narrow" w:cs="Arial"/>
           <w:b/>
         </w:rPr>
-        <w:t xml:space="preserve">NÃO ENROLE MUITO, SAIBAM O QUE VÃO FALAR PARA QUE NÃO </w:t>
-      </w:r>
-      <w:proofErr w:type="gramStart"/>
-      <w:r>
-        <w:rPr>
-          <w:rFonts w:ascii="Arial Narrow" w:hAnsi="Arial Narrow" w:cs="Arial"/>
-          <w:b/>
-        </w:rPr>
-        <w:t>HAJAM</w:t>
-      </w:r>
-      <w:proofErr w:type="gramEnd"/>
-      <w:r>
-        <w:rPr>
-          <w:rFonts w:ascii="Arial Narrow" w:hAnsi="Arial Narrow" w:cs="Arial"/>
-          <w:b/>
-        </w:rPr>
-        <w:t xml:space="preserve"> ATRASOS EM OUTRAS PARTES DA APRESENTAÇÃO, SE PREPAREM E NÃO FUJAM DO ROTEIRO PARA NÃO ATROPELAR A LINHA DE RACIOCÍNIO.</w:t>
+        <w:t>NÃO ENROLE MUITO, SAIBAM O QUE VÃO FALAR PARA QUE NÃO HAJAM ATRASOS EM OUTRAS PARTES DA APRESENTAÇÃO, SE PREPAREM E NÃO FUJAM DO ROTEIRO PARA NÃO ATROPELAR A LINHA DE RACIOCÍNIO.</w:t>
       </w:r>
     </w:p>
     <w:p>
@@ -151,23 +135,7 @@
           <w:rFonts w:ascii="Arial Narrow" w:hAnsi="Arial Narrow" w:cs="Arial"/>
           <w:highlight w:val="cyan"/>
         </w:rPr>
-        <w:t xml:space="preserve">Boa tarde, nós somos o grupo </w:t>
-      </w:r>
-      <w:proofErr w:type="spellStart"/>
-      <w:r>
-        <w:rPr>
-          <w:rFonts w:ascii="Arial Narrow" w:hAnsi="Arial Narrow" w:cs="Arial"/>
-          <w:highlight w:val="cyan"/>
-        </w:rPr>
-        <w:t>PharmaSensors</w:t>
-      </w:r>
-      <w:proofErr w:type="spellEnd"/>
-      <w:r>
-        <w:rPr>
-          <w:rFonts w:ascii="Arial Narrow" w:hAnsi="Arial Narrow" w:cs="Arial"/>
-          <w:highlight w:val="cyan"/>
-        </w:rPr>
-        <w:t xml:space="preserve"> (nomes), visamos ser um grupo de projetos que traz soluções tecnológicas e inovadoras voltadas a área da saúde.</w:t>
+        <w:t>Boa tarde, nós somos o grupo PharmaSensors (nomes), visamos ser um grupo de projetos que traz soluções tecnológicas e inovadoras voltadas a área da saúde.</w:t>
       </w:r>
     </w:p>
     <w:p>
@@ -385,23 +353,7 @@
           <w:rFonts w:ascii="Arial Narrow" w:hAnsi="Arial Narrow" w:cs="Arial"/>
           <w:highlight w:val="cyan"/>
         </w:rPr>
-        <w:t xml:space="preserve"> em tempo real, por meio de gráficos que </w:t>
-      </w:r>
-      <w:proofErr w:type="gramStart"/>
-      <w:r>
-        <w:rPr>
-          <w:rFonts w:ascii="Arial Narrow" w:hAnsi="Arial Narrow" w:cs="Arial"/>
-          <w:highlight w:val="cyan"/>
-        </w:rPr>
-        <w:t>e</w:t>
-      </w:r>
-      <w:proofErr w:type="gramEnd"/>
-      <w:r>
-        <w:rPr>
-          <w:rFonts w:ascii="Arial Narrow" w:hAnsi="Arial Narrow" w:cs="Arial"/>
-          <w:highlight w:val="cyan"/>
-        </w:rPr>
-        <w:t xml:space="preserve"> quadros que mostrem o estado atual das geladeiras de estoque.</w:t>
+        <w:t xml:space="preserve"> em tempo real, por meio de gráficos que e quadros que mostrem o estado atual das geladeiras de estoque.</w:t>
       </w:r>
     </w:p>
     <w:p>
@@ -498,23 +450,7 @@
         </w:rPr>
         <w:lastRenderedPageBreak/>
         <w:tab/>
-        <w:t xml:space="preserve">Como o projeto tem o objetivo principal de nos desenvolver tecnicamente, os </w:t>
-      </w:r>
-      <w:proofErr w:type="gramStart"/>
-      <w:r>
-        <w:rPr>
-          <w:rFonts w:ascii="Arial Narrow" w:hAnsi="Arial Narrow" w:cs="Arial"/>
-          <w:highlight w:val="cyan"/>
-        </w:rPr>
-        <w:t>papeis  são</w:t>
-      </w:r>
-      <w:proofErr w:type="gramEnd"/>
-      <w:r>
-        <w:rPr>
-          <w:rFonts w:ascii="Arial Narrow" w:hAnsi="Arial Narrow" w:cs="Arial"/>
-          <w:highlight w:val="cyan"/>
-        </w:rPr>
-        <w:t xml:space="preserve"> apenas representativos, portanto foram rotacionando e se alterando durante o andamento do projeto. Ainda assim, por questões internas, foi definido que *nomes e cargos*</w:t>
+        <w:t>Como o projeto tem o objetivo principal de nos desenvolver tecnicamente, os papeis  são apenas representativos, portanto foram rotacionando e se alterando durante o andamento do projeto. Ainda assim, por questões internas, foi definido que *nomes e cargos*</w:t>
       </w:r>
     </w:p>
     <w:p>
@@ -569,7 +505,6 @@
           <w:b/>
         </w:rPr>
       </w:pPr>
-      <w:bookmarkStart w:id="0" w:name="_GoBack"/>
       <w:r>
         <w:rPr>
           <w:rFonts w:ascii="Arial Narrow" w:hAnsi="Arial Narrow" w:cs="Arial"/>
@@ -579,7 +514,6 @@
         <w:t>Giulia</w:t>
       </w:r>
     </w:p>
-    <w:bookmarkEnd w:id="0"/>
     <w:p>
       <w:pPr>
         <w:ind w:left="360"/>
@@ -593,23 +527,7 @@
           <w:rFonts w:ascii="Arial Narrow" w:hAnsi="Arial Narrow" w:cs="Arial"/>
           <w:highlight w:val="magenta"/>
         </w:rPr>
-        <w:t xml:space="preserve">Para assegurar, garantir e monitorar o andamento de tarefas, escolhemos a plataforma </w:t>
-      </w:r>
-      <w:proofErr w:type="spellStart"/>
-      <w:r>
-        <w:rPr>
-          <w:rFonts w:ascii="Arial Narrow" w:hAnsi="Arial Narrow" w:cs="Arial"/>
-          <w:highlight w:val="magenta"/>
-        </w:rPr>
-        <w:t>trello</w:t>
-      </w:r>
-      <w:proofErr w:type="spellEnd"/>
-      <w:r>
-        <w:rPr>
-          <w:rFonts w:ascii="Arial Narrow" w:hAnsi="Arial Narrow" w:cs="Arial"/>
-          <w:highlight w:val="magenta"/>
-        </w:rPr>
-        <w:t xml:space="preserve"> como ferramenta de gestão de projeto. Nela conseguimos adotar métodos para identificação de partes do projeto, prioridades, estipular datas e atores, além de sempre atualizarmos o andamento de nossas tarefas para acompanhamento do grupo em geral.</w:t>
+        <w:t>Para assegurar, garantir e monitorar o andamento de tarefas, escolhemos a plataforma trello como ferramenta de gestão de projeto. Nela conseguimos adotar métodos para identificação de partes do projeto, prioridades, estipular datas e atores, além de sempre atualizarmos o andamento de nossas tarefas para acompanhamento do grupo em geral.</w:t>
       </w:r>
     </w:p>
     <w:p>
@@ -849,7 +767,6 @@
         <w:ind w:left="415"/>
         <w:rPr>
           <w:rFonts w:ascii="Arial Narrow" w:hAnsi="Arial Narrow" w:cs="Arial"/>
-          <w:highlight w:val="magenta"/>
         </w:rPr>
       </w:pPr>
       <w:r>
@@ -863,53 +780,244 @@
           <w:rFonts w:ascii="Arial Narrow" w:hAnsi="Arial Narrow" w:cs="Arial"/>
           <w:highlight w:val="magenta"/>
         </w:rPr>
-        <w:t xml:space="preserve">Para o desenvolvimento técnico da aplicação, utilizamos o </w:t>
-      </w:r>
-      <w:proofErr w:type="spellStart"/>
-      <w:r>
-        <w:rPr>
-          <w:rFonts w:ascii="Arial Narrow" w:hAnsi="Arial Narrow" w:cs="Arial"/>
-          <w:highlight w:val="magenta"/>
-        </w:rPr>
-        <w:t>arduíno</w:t>
-      </w:r>
-      <w:proofErr w:type="spellEnd"/>
-      <w:r>
-        <w:rPr>
-          <w:rFonts w:ascii="Arial Narrow" w:hAnsi="Arial Narrow" w:cs="Arial"/>
-          <w:highlight w:val="magenta"/>
-        </w:rPr>
-        <w:t xml:space="preserve"> UNO e o sensor de umidade e temperatura DHT11</w:t>
-      </w:r>
-      <w:r>
-        <w:rPr>
-          <w:rFonts w:ascii="Arial Narrow" w:hAnsi="Arial Narrow" w:cs="Arial"/>
-          <w:highlight w:val="magenta"/>
-        </w:rPr>
-        <w:t xml:space="preserve">(para isso incluímos no </w:t>
-      </w:r>
-      <w:proofErr w:type="spellStart"/>
-      <w:r>
-        <w:rPr>
-          <w:rFonts w:ascii="Arial Narrow" w:hAnsi="Arial Narrow" w:cs="Arial"/>
-          <w:highlight w:val="magenta"/>
-        </w:rPr>
-        <w:t>arduino</w:t>
-      </w:r>
-      <w:proofErr w:type="spellEnd"/>
-      <w:r>
-        <w:rPr>
-          <w:rFonts w:ascii="Arial Narrow" w:hAnsi="Arial Narrow" w:cs="Arial"/>
-          <w:highlight w:val="magenta"/>
-        </w:rPr>
-        <w:t xml:space="preserve"> a biblioteca do dht11)</w:t>
-      </w:r>
-      <w:r>
-        <w:rPr>
-          <w:rFonts w:ascii="Arial Narrow" w:hAnsi="Arial Narrow" w:cs="Arial"/>
-          <w:highlight w:val="magenta"/>
-        </w:rPr>
-        <w:t>, seus dados são adquiridos via Node.js e transportados ao banco de dados Azure.</w:t>
+        <w:t>Para o desenvolvimento técnico da aplicação nós utilizamos o arduino Uno R3, um microprocessador que não necessita de desempenhos tão altos, por isso foi desenvolvido para tornar mais fácil e eficiente a criação de de dispositivos inteligentes. Utilizamos também o sensor DHT11</w:t>
+      </w:r>
+      <w:r>
+        <w:rPr>
+          <w:rFonts w:ascii="Arial Narrow" w:hAnsi="Arial Narrow" w:cs="Arial"/>
+          <w:highlight w:val="magenta"/>
+        </w:rPr>
+        <w:t xml:space="preserve"> </w:t>
+      </w:r>
+      <w:r>
+        <w:rPr>
+          <w:rFonts w:ascii="Arial Narrow" w:hAnsi="Arial Narrow" w:cs="Arial"/>
+          <w:highlight w:val="magenta"/>
+        </w:rPr>
+        <w:t xml:space="preserve">(que se conecta com o arduino através da biblioteca) e tem como função </w:t>
+      </w:r>
+      <w:r>
+        <w:rPr>
+          <w:rFonts w:ascii="Arial Narrow" w:hAnsi="Arial Narrow" w:cs="Arial"/>
+          <w:highlight w:val="magenta"/>
+        </w:rPr>
+        <w:lastRenderedPageBreak/>
+        <w:t xml:space="preserve">captar os dados de temperatura e umidade e </w:t>
+      </w:r>
+      <w:r>
+        <w:rPr>
+          <w:rFonts w:ascii="Arial Narrow" w:hAnsi="Arial Narrow" w:cs="Arial"/>
+          <w:highlight w:val="magenta"/>
+        </w:rPr>
+        <w:t>mandá-los</w:t>
+      </w:r>
+      <w:r>
+        <w:rPr>
+          <w:rFonts w:ascii="Arial Narrow" w:hAnsi="Arial Narrow" w:cs="Arial"/>
+          <w:highlight w:val="magenta"/>
+        </w:rPr>
+        <w:t xml:space="preserve"> para o nosso banco de dados alocado na plataforma Azure.</w:t>
+      </w:r>
+    </w:p>
+    <w:p>
+      <w:pPr>
+        <w:ind w:left="415"/>
+        <w:rPr>
+          <w:rFonts w:ascii="Arial Narrow" w:hAnsi="Arial Narrow" w:cs="Arial"/>
+          <w:b/>
+        </w:rPr>
+      </w:pPr>
+      <w:r>
+        <w:rPr>
+          <w:rFonts w:ascii="Arial Narrow" w:hAnsi="Arial Narrow" w:cs="Arial"/>
+          <w:b/>
+          <w:highlight w:val="magenta"/>
+        </w:rPr>
+        <w:t>SOLUÇÃO TÉCNICA (APLICAÇÃO)</w:t>
+      </w:r>
+    </w:p>
+    <w:p>
+      <w:pPr>
+        <w:ind w:left="415"/>
+        <w:rPr>
+          <w:rFonts w:ascii="Arial Narrow" w:hAnsi="Arial Narrow" w:cs="Arial"/>
+          <w:highlight w:val="magenta"/>
+        </w:rPr>
+      </w:pPr>
+      <w:r>
+        <w:rPr>
+          <w:rFonts w:ascii="Arial Narrow" w:hAnsi="Arial Narrow" w:cs="Arial"/>
+          <w:highlight w:val="magenta"/>
+        </w:rPr>
+        <w:t xml:space="preserve">Aqui demonstramos com funciona nossa solução, o sensor DHT11 capta os dados e manda para o </w:t>
+      </w:r>
+      <w:r>
+        <w:rPr>
+          <w:rFonts w:ascii="Arial Narrow" w:hAnsi="Arial Narrow" w:cs="Arial"/>
+          <w:highlight w:val="magenta"/>
+        </w:rPr>
+        <w:t xml:space="preserve">Arduino </w:t>
+      </w:r>
+      <w:r>
+        <w:rPr>
+          <w:rFonts w:ascii="Arial Narrow" w:hAnsi="Arial Narrow" w:cs="Arial"/>
+          <w:highlight w:val="magenta"/>
+        </w:rPr>
+        <w:t>que através do servidor local conectado com o wifi ou uma rede 4G armazena esses dados no</w:t>
+      </w:r>
+      <w:r>
+        <w:rPr>
+          <w:rFonts w:ascii="Arial Narrow" w:hAnsi="Arial Narrow" w:cs="Arial"/>
+          <w:highlight w:val="magenta"/>
+        </w:rPr>
+        <w:t xml:space="preserve"> </w:t>
+      </w:r>
+      <w:r>
+        <w:rPr>
+          <w:rFonts w:ascii="Arial Narrow" w:hAnsi="Arial Narrow" w:cs="Arial"/>
+          <w:highlight w:val="magenta"/>
+        </w:rPr>
+        <w:t>nosso banco SqlServer que através de um servidor de aplicação node.js coleta esses dados e possibilita</w:t>
+      </w:r>
+      <w:r>
+        <w:rPr>
+          <w:rFonts w:ascii="Arial Narrow" w:hAnsi="Arial Narrow" w:cs="Arial"/>
+          <w:highlight w:val="magenta"/>
+        </w:rPr>
+        <w:t xml:space="preserve"> </w:t>
+      </w:r>
+      <w:r>
+        <w:rPr>
+          <w:rFonts w:ascii="Arial Narrow" w:hAnsi="Arial Narrow" w:cs="Arial"/>
+          <w:highlight w:val="magenta"/>
+        </w:rPr>
+        <w:t>uma visualização no nossa aplicação que foi desenvolvido com html, css e js e para a visualização do dados</w:t>
+      </w:r>
+      <w:r>
+        <w:rPr>
+          <w:rFonts w:ascii="Arial Narrow" w:hAnsi="Arial Narrow" w:cs="Arial"/>
+          <w:highlight w:val="magenta"/>
+        </w:rPr>
+        <w:t xml:space="preserve"> </w:t>
+      </w:r>
+      <w:r>
+        <w:rPr>
+          <w:rFonts w:ascii="Arial Narrow" w:hAnsi="Arial Narrow" w:cs="Arial"/>
+          <w:highlight w:val="magenta"/>
+        </w:rPr>
+        <w:t>em formato de gráficos utilizamos o chart.js.</w:t>
+      </w:r>
+    </w:p>
+    <w:p>
+      <w:pPr>
+        <w:ind w:left="415"/>
+        <w:rPr>
+          <w:rFonts w:ascii="Arial Narrow" w:hAnsi="Arial Narrow" w:cs="Arial"/>
+          <w:highlight w:val="magenta"/>
+        </w:rPr>
+      </w:pPr>
+      <w:r>
+        <w:rPr>
+          <w:rFonts w:ascii="Arial Narrow" w:hAnsi="Arial Narrow" w:cs="Arial"/>
+          <w:highlight w:val="magenta"/>
+        </w:rPr>
+        <w:t xml:space="preserve">Essas informações são consultadas através de scripts de leituras que os aloca no seu gráfico </w:t>
+      </w:r>
+    </w:p>
+    <w:p>
+      <w:pPr>
+        <w:ind w:left="415"/>
+        <w:rPr>
+          <w:rFonts w:ascii="Arial Narrow" w:hAnsi="Arial Narrow" w:cs="Arial"/>
+          <w:highlight w:val="magenta"/>
+        </w:rPr>
+      </w:pPr>
+      <w:r>
+        <w:rPr>
+          <w:rFonts w:ascii="Arial Narrow" w:hAnsi="Arial Narrow" w:cs="Arial"/>
+          <w:highlight w:val="magenta"/>
+        </w:rPr>
+        <w:t xml:space="preserve">correspondente, assim se faz a verificação dos limites da temperatura, e caso haja alguma </w:t>
+      </w:r>
+    </w:p>
+    <w:p>
+      <w:pPr>
+        <w:ind w:left="415"/>
+        <w:rPr>
+          <w:rFonts w:ascii="Arial Narrow" w:hAnsi="Arial Narrow" w:cs="Arial"/>
+        </w:rPr>
+      </w:pPr>
+      <w:r>
+        <w:rPr>
+          <w:rFonts w:ascii="Arial Narrow" w:hAnsi="Arial Narrow" w:cs="Arial"/>
+          <w:highlight w:val="magenta"/>
+        </w:rPr>
+        <w:t>inconformidade</w:t>
+      </w:r>
+      <w:r>
+        <w:rPr>
+          <w:rFonts w:ascii="Arial Narrow" w:hAnsi="Arial Narrow" w:cs="Arial"/>
+          <w:highlight w:val="magenta"/>
+        </w:rPr>
+        <w:t xml:space="preserve"> o usuário visualize através dos dashboars na nossa aplicação.</w:t>
+      </w:r>
+    </w:p>
+    <w:p>
+      <w:pPr>
+        <w:ind w:left="415"/>
+        <w:rPr>
+          <w:rFonts w:ascii="Arial Narrow" w:hAnsi="Arial Narrow" w:cs="Arial"/>
+          <w:b/>
+        </w:rPr>
+      </w:pPr>
+      <w:bookmarkStart w:id="0" w:name="_GoBack"/>
+      <w:bookmarkEnd w:id="0"/>
+      <w:r>
+        <w:rPr>
+          <w:rFonts w:ascii="Arial Narrow" w:hAnsi="Arial Narrow" w:cs="Arial"/>
+          <w:b/>
+        </w:rPr>
+        <w:t>BANCO DE DADOS</w:t>
+      </w:r>
+    </w:p>
+    <w:p>
+      <w:pPr>
+        <w:pStyle w:val="PargrafodaLista"/>
+        <w:ind w:left="775"/>
+        <w:rPr>
+          <w:rFonts w:ascii="Arial Narrow" w:hAnsi="Arial Narrow" w:cs="Arial"/>
+          <w:b/>
+        </w:rPr>
+      </w:pPr>
+      <w:r>
+        <w:rPr>
+          <w:rFonts w:ascii="Arial Narrow" w:hAnsi="Arial Narrow" w:cs="Arial"/>
+          <w:b/>
+          <w:highlight w:val="cyan"/>
+        </w:rPr>
+        <w:t>Oscar</w:t>
+      </w:r>
+    </w:p>
+    <w:p>
+      <w:pPr>
+        <w:ind w:left="775"/>
+        <w:rPr>
+          <w:rFonts w:ascii="Arial Narrow" w:hAnsi="Arial Narrow" w:cs="Arial"/>
+        </w:rPr>
+      </w:pPr>
+      <w:r>
+        <w:rPr>
+          <w:rFonts w:ascii="Arial Narrow" w:hAnsi="Arial Narrow" w:cs="Arial"/>
+          <w:highlight w:val="cyan"/>
+        </w:rPr>
+        <w:t xml:space="preserve">Como citado, utilizamos a plataforma azure para alocarmos nossas bases de dados. Para definirmos as entidades a serem adotadas, consideramos </w:t>
+      </w:r>
+      <w:r>
+        <w:rPr>
+          <w:rFonts w:ascii="Arial Narrow" w:hAnsi="Arial Narrow" w:cs="Arial"/>
+          <w:highlight w:val="cyan"/>
+        </w:rPr>
+        <w:t>as relações do cliente com a quantidade de geladeiras que ele poderia ter e o tipo de medicamento que aquela geladeira armazenaria  *mostrar modelagens*</w:t>
       </w:r>
     </w:p>
     <w:p>
@@ -922,33 +1030,36 @@
         <w:rPr>
           <w:rFonts w:ascii="Arial Narrow" w:hAnsi="Arial Narrow" w:cs="Arial"/>
           <w:b/>
-          <w:highlight w:val="magenta"/>
-        </w:rPr>
-      </w:pPr>
-      <w:r>
-        <w:rPr>
-          <w:rFonts w:ascii="Arial Narrow" w:hAnsi="Arial Narrow" w:cs="Arial"/>
-          <w:b/>
-          <w:highlight w:val="magenta"/>
-        </w:rPr>
-        <w:t>SOLUÇÃO TÉCNICA (APLICAÇÃO)</w:t>
-      </w:r>
-    </w:p>
-    <w:p>
-      <w:pPr>
-        <w:ind w:left="415"/>
-        <w:rPr>
-          <w:rFonts w:ascii="Arial Narrow" w:hAnsi="Arial Narrow" w:cs="Arial"/>
-        </w:rPr>
-      </w:pPr>
-      <w:r>
-        <w:rPr>
-          <w:rFonts w:ascii="Arial Narrow" w:hAnsi="Arial Narrow" w:cs="Arial"/>
-          <w:highlight w:val="magenta"/>
-        </w:rPr>
-        <w:lastRenderedPageBreak/>
-        <w:tab/>
-        <w:t>Os dados são consultados por scripts de leituras que os alocam nos gráficos correspondentes, assim, faz-se a verificação para ver se a temperatura e a umidade estão dentro dos limites que o medicamento pode suportar e se houver inconformidades, o usuário é avisado por representações visuais da aplicação.</w:t>
+        </w:rPr>
+      </w:pPr>
+      <w:r>
+        <w:rPr>
+          <w:rFonts w:ascii="Arial Narrow" w:hAnsi="Arial Narrow" w:cs="Arial"/>
+          <w:b/>
+        </w:rPr>
+        <w:t>PROTÓTIPOS DE TELAS</w:t>
+      </w:r>
+    </w:p>
+    <w:p>
+      <w:pPr>
+        <w:pStyle w:val="PargrafodaLista"/>
+        <w:ind w:left="775"/>
+        <w:rPr>
+          <w:rFonts w:ascii="Arial Narrow" w:hAnsi="Arial Narrow" w:cs="Arial"/>
+        </w:rPr>
+      </w:pPr>
+      <w:r>
+        <w:rPr>
+          <w:rFonts w:ascii="Arial Narrow" w:hAnsi="Arial Narrow" w:cs="Arial"/>
+        </w:rPr>
+        <w:t>*</w:t>
+      </w:r>
+      <w:r>
+        <w:rPr>
+          <w:rFonts w:ascii="Arial Narrow" w:hAnsi="Arial Narrow" w:cs="Arial"/>
+          <w:highlight w:val="yellow"/>
+        </w:rPr>
+        <w:t>Pincelar as telas, começando pelo site institucional, o interno, dashboards e gráficos*</w:t>
       </w:r>
     </w:p>
     <w:p>
@@ -968,140 +1079,6 @@
           <w:rFonts w:ascii="Arial Narrow" w:hAnsi="Arial Narrow" w:cs="Arial"/>
           <w:b/>
         </w:rPr>
-        <w:t>BANCO DE DADOS</w:t>
-      </w:r>
-    </w:p>
-    <w:p>
-      <w:pPr>
-        <w:pStyle w:val="PargrafodaLista"/>
-        <w:ind w:left="775"/>
-        <w:rPr>
-          <w:rFonts w:ascii="Arial Narrow" w:hAnsi="Arial Narrow" w:cs="Arial"/>
-          <w:b/>
-        </w:rPr>
-      </w:pPr>
-      <w:r>
-        <w:rPr>
-          <w:rFonts w:ascii="Arial Narrow" w:hAnsi="Arial Narrow" w:cs="Arial"/>
-          <w:b/>
-          <w:highlight w:val="cyan"/>
-        </w:rPr>
-        <w:t>Oscar</w:t>
-      </w:r>
-    </w:p>
-    <w:p>
-      <w:pPr>
-        <w:ind w:left="775"/>
-        <w:rPr>
-          <w:rFonts w:ascii="Arial Narrow" w:hAnsi="Arial Narrow" w:cs="Arial"/>
-        </w:rPr>
-      </w:pPr>
-      <w:r>
-        <w:rPr>
-          <w:rFonts w:ascii="Arial Narrow" w:hAnsi="Arial Narrow" w:cs="Arial"/>
-          <w:highlight w:val="cyan"/>
-        </w:rPr>
-        <w:t xml:space="preserve">Como citado, utilizamos a plataforma </w:t>
-      </w:r>
-      <w:proofErr w:type="spellStart"/>
-      <w:r>
-        <w:rPr>
-          <w:rFonts w:ascii="Arial Narrow" w:hAnsi="Arial Narrow" w:cs="Arial"/>
-          <w:highlight w:val="cyan"/>
-        </w:rPr>
-        <w:t>azure</w:t>
-      </w:r>
-      <w:proofErr w:type="spellEnd"/>
-      <w:r>
-        <w:rPr>
-          <w:rFonts w:ascii="Arial Narrow" w:hAnsi="Arial Narrow" w:cs="Arial"/>
-          <w:highlight w:val="cyan"/>
-        </w:rPr>
-        <w:t xml:space="preserve"> para alocarmos nossas bases de dados. Para definirmos as entidades a serem adotadas, consideramos </w:t>
-      </w:r>
-      <w:r>
-        <w:rPr>
-          <w:rFonts w:ascii="Arial Narrow" w:hAnsi="Arial Narrow" w:cs="Arial"/>
-          <w:highlight w:val="cyan"/>
-        </w:rPr>
-        <w:t xml:space="preserve">as relações do cliente com a quantidade de geladeiras que ele poderia ter e o tipo de medicamento que aquela geladeira </w:t>
-      </w:r>
-      <w:proofErr w:type="gramStart"/>
-      <w:r>
-        <w:rPr>
-          <w:rFonts w:ascii="Arial Narrow" w:hAnsi="Arial Narrow" w:cs="Arial"/>
-          <w:highlight w:val="cyan"/>
-        </w:rPr>
-        <w:t>armazenaria  *</w:t>
-      </w:r>
-      <w:proofErr w:type="gramEnd"/>
-      <w:r>
-        <w:rPr>
-          <w:rFonts w:ascii="Arial Narrow" w:hAnsi="Arial Narrow" w:cs="Arial"/>
-          <w:highlight w:val="cyan"/>
-        </w:rPr>
-        <w:t>mostrar modelagens*</w:t>
-      </w:r>
-    </w:p>
-    <w:p>
-      <w:pPr>
-        <w:pStyle w:val="PargrafodaLista"/>
-        <w:numPr>
-          <w:ilvl w:val="0"/>
-          <w:numId w:val="5"/>
-        </w:numPr>
-        <w:rPr>
-          <w:rFonts w:ascii="Arial Narrow" w:hAnsi="Arial Narrow" w:cs="Arial"/>
-          <w:b/>
-        </w:rPr>
-      </w:pPr>
-      <w:r>
-        <w:rPr>
-          <w:rFonts w:ascii="Arial Narrow" w:hAnsi="Arial Narrow" w:cs="Arial"/>
-          <w:b/>
-        </w:rPr>
-        <w:t>PROTÓTIPOS DE TELAS</w:t>
-      </w:r>
-    </w:p>
-    <w:p>
-      <w:pPr>
-        <w:pStyle w:val="PargrafodaLista"/>
-        <w:ind w:left="775"/>
-        <w:rPr>
-          <w:rFonts w:ascii="Arial Narrow" w:hAnsi="Arial Narrow" w:cs="Arial"/>
-        </w:rPr>
-      </w:pPr>
-      <w:r>
-        <w:rPr>
-          <w:rFonts w:ascii="Arial Narrow" w:hAnsi="Arial Narrow" w:cs="Arial"/>
-        </w:rPr>
-        <w:t>*</w:t>
-      </w:r>
-      <w:r>
-        <w:rPr>
-          <w:rFonts w:ascii="Arial Narrow" w:hAnsi="Arial Narrow" w:cs="Arial"/>
-          <w:highlight w:val="yellow"/>
-        </w:rPr>
-        <w:t>Pincelar as telas, começando pelo site institucional, o interno, dashboards e gráficos*</w:t>
-      </w:r>
-    </w:p>
-    <w:p>
-      <w:pPr>
-        <w:pStyle w:val="PargrafodaLista"/>
-        <w:numPr>
-          <w:ilvl w:val="0"/>
-          <w:numId w:val="5"/>
-        </w:numPr>
-        <w:rPr>
-          <w:rFonts w:ascii="Arial Narrow" w:hAnsi="Arial Narrow" w:cs="Arial"/>
-          <w:b/>
-        </w:rPr>
-      </w:pPr>
-      <w:r>
-        <w:rPr>
-          <w:rFonts w:ascii="Arial Narrow" w:hAnsi="Arial Narrow" w:cs="Arial"/>
-          <w:b/>
-        </w:rPr>
         <w:t>TESTES</w:t>
       </w:r>
     </w:p>
@@ -1280,6 +1257,7 @@
           <w:rFonts w:ascii="Arial Narrow" w:hAnsi="Arial Narrow" w:cs="Arial"/>
           <w:b/>
         </w:rPr>
+        <w:lastRenderedPageBreak/>
         <w:t>QUINTO ATO – CONCLUSÃO</w:t>
       </w:r>
       <w:r>

</xml_diff>

<commit_message>
apresentação joao, adicionada no roteiro
</commit_message>
<xml_diff>
--- a/ROTEIRO DE APRESENTAÇÃO.docx
+++ b/ROTEIRO DE APRESENTAÇÃO.docx
@@ -31,7 +31,23 @@
           <w:rFonts w:ascii="Arial Narrow" w:hAnsi="Arial Narrow" w:cs="Arial"/>
           <w:b/>
         </w:rPr>
-        <w:t>NÃO ENROLE MUITO, SAIBAM O QUE VÃO FALAR PARA QUE NÃO HAJAM ATRASOS EM OUTRAS PARTES DA APRESENTAÇÃO, SE PREPAREM E NÃO FUJAM DO ROTEIRO PARA NÃO ATROPELAR A LINHA DE RACIOCÍNIO.</w:t>
+        <w:t xml:space="preserve">NÃO ENROLE MUITO, SAIBAM O QUE VÃO FALAR PARA QUE NÃO </w:t>
+      </w:r>
+      <w:proofErr w:type="gramStart"/>
+      <w:r>
+        <w:rPr>
+          <w:rFonts w:ascii="Arial Narrow" w:hAnsi="Arial Narrow" w:cs="Arial"/>
+          <w:b/>
+        </w:rPr>
+        <w:t>HAJAM</w:t>
+      </w:r>
+      <w:proofErr w:type="gramEnd"/>
+      <w:r>
+        <w:rPr>
+          <w:rFonts w:ascii="Arial Narrow" w:hAnsi="Arial Narrow" w:cs="Arial"/>
+          <w:b/>
+        </w:rPr>
+        <w:t xml:space="preserve"> ATRASOS EM OUTRAS PARTES DA APRESENTAÇÃO, SE PREPAREM E NÃO FUJAM DO ROTEIRO PARA NÃO ATROPELAR A LINHA DE RACIOCÍNIO.</w:t>
       </w:r>
     </w:p>
     <w:p>
@@ -135,7 +151,23 @@
           <w:rFonts w:ascii="Arial Narrow" w:hAnsi="Arial Narrow" w:cs="Arial"/>
           <w:highlight w:val="cyan"/>
         </w:rPr>
-        <w:t>Boa tarde, nós somos o grupo PharmaSensors (nomes), visamos ser um grupo de projetos que traz soluções tecnológicas e inovadoras voltadas a área da saúde.</w:t>
+        <w:t xml:space="preserve">Boa tarde, nós somos o grupo </w:t>
+      </w:r>
+      <w:proofErr w:type="spellStart"/>
+      <w:r>
+        <w:rPr>
+          <w:rFonts w:ascii="Arial Narrow" w:hAnsi="Arial Narrow" w:cs="Arial"/>
+          <w:highlight w:val="cyan"/>
+        </w:rPr>
+        <w:t>PharmaSensors</w:t>
+      </w:r>
+      <w:proofErr w:type="spellEnd"/>
+      <w:r>
+        <w:rPr>
+          <w:rFonts w:ascii="Arial Narrow" w:hAnsi="Arial Narrow" w:cs="Arial"/>
+          <w:highlight w:val="cyan"/>
+        </w:rPr>
+        <w:t xml:space="preserve"> (nomes), visamos ser um grupo de projetos que traz soluções tecnológicas e inovadoras voltadas a área da saúde.</w:t>
       </w:r>
     </w:p>
     <w:p>
@@ -314,12 +346,6 @@
       </w:r>
     </w:p>
     <w:p>
-      <w:pPr>
-        <w:rPr>
-          <w:rFonts w:ascii="Arial Narrow" w:hAnsi="Arial Narrow" w:cs="Arial"/>
-          <w:highlight w:val="cyan"/>
-        </w:rPr>
-      </w:pPr>
       <w:r>
         <w:rPr>
           <w:rFonts w:cs="Arial"/>
@@ -329,47 +355,37 @@
       </w:r>
       <w:r>
         <w:rPr>
-          <w:rFonts w:ascii="Arial Narrow" w:hAnsi="Arial Narrow" w:cs="Arial"/>
-          <w:highlight w:val="cyan"/>
-        </w:rPr>
-        <w:t>Sendo assim, o grupo se destinou à proposta de criação e implementação de um sistema automatizado, com o objetivo controlar e efetuar monitoramento em tempo real</w:t>
-      </w:r>
-      <w:r>
-        <w:rPr>
-          <w:rFonts w:ascii="Arial Narrow" w:hAnsi="Arial Narrow" w:cs="Arial"/>
-          <w:highlight w:val="cyan"/>
-        </w:rPr>
-        <w:t xml:space="preserve"> da temperatura e umidade</w:t>
-      </w:r>
-      <w:r>
-        <w:rPr>
-          <w:rFonts w:ascii="Arial Narrow" w:hAnsi="Arial Narrow" w:cs="Arial"/>
-          <w:highlight w:val="cyan"/>
-        </w:rPr>
-        <w:t xml:space="preserve"> de substâncias e medicamentos</w:t>
-      </w:r>
-      <w:r>
-        <w:rPr>
-          <w:rFonts w:ascii="Arial Narrow" w:hAnsi="Arial Narrow" w:cs="Arial"/>
-          <w:highlight w:val="cyan"/>
-        </w:rPr>
-        <w:t xml:space="preserve"> em tempo real, por meio de gráficos que e quadros que mostrem o estado atual das geladeiras de estoque.</w:t>
-      </w:r>
-    </w:p>
-    <w:p>
-      <w:pPr>
-        <w:rPr>
-          <w:rFonts w:ascii="Arial Narrow" w:hAnsi="Arial Narrow" w:cs="Arial"/>
-          <w:highlight w:val="cyan"/>
-        </w:rPr>
-      </w:pPr>
-      <w:r>
-        <w:rPr>
-          <w:rFonts w:ascii="Arial Narrow" w:hAnsi="Arial Narrow" w:cs="Arial"/>
-          <w:highlight w:val="cyan"/>
-        </w:rPr>
-        <w:tab/>
-        <w:t xml:space="preserve">*mostrar o desenho e explicar* </w:t>
+          <w:highlight w:val="cyan"/>
+        </w:rPr>
+        <w:t xml:space="preserve">Portanto, o grupo se destinou a proposta de criar e implementar um sistema automatizado </w:t>
+      </w:r>
+      <w:r>
+        <w:rPr>
+          <w:highlight w:val="cyan"/>
+          <w:u w:val="single"/>
+        </w:rPr>
+        <w:t>com</w:t>
+      </w:r>
+      <w:r>
+        <w:rPr>
+          <w:highlight w:val="cyan"/>
+        </w:rPr>
+        <w:t xml:space="preserve"> o objetivo de monitorar em tempo real as condições de temperatura e umidade do medicamento, através de gráficos e quadros.</w:t>
+      </w:r>
+    </w:p>
+    <w:p>
+      <w:pPr>
+        <w:rPr>
+          <w:rFonts w:ascii="Arial Narrow" w:hAnsi="Arial Narrow" w:cs="Arial"/>
+          <w:highlight w:val="cyan"/>
+        </w:rPr>
+      </w:pPr>
+      <w:r>
+        <w:rPr>
+          <w:rFonts w:ascii="Arial Narrow" w:hAnsi="Arial Narrow" w:cs="Arial"/>
+          <w:highlight w:val="cyan"/>
+        </w:rPr>
+        <w:t xml:space="preserve"> </w:t>
       </w:r>
     </w:p>
     <w:p>
@@ -438,10 +454,9 @@
     </w:p>
     <w:p>
       <w:pPr>
-        <w:ind w:left="360"/>
-        <w:rPr>
-          <w:rFonts w:ascii="Arial Narrow" w:hAnsi="Arial Narrow" w:cs="Arial"/>
-        </w:rPr>
+        <w:pBdr>
+          <w:bottom w:val="single" w:sz="6" w:space="0" w:color="auto"/>
+        </w:pBdr>
       </w:pPr>
       <w:r>
         <w:rPr>
@@ -450,28 +465,44 @@
         </w:rPr>
         <w:lastRenderedPageBreak/>
         <w:tab/>
-        <w:t>Como o projeto tem o objetivo principal de nos desenvolver tecnicamente, os papeis  são apenas representativos, portanto foram rotacionando e se alterando durante o andamento do projeto. Ainda assim, por questões internas, foi definido que *nomes e cargos*</w:t>
-      </w:r>
-    </w:p>
-    <w:p>
-      <w:pPr>
-        <w:ind w:left="360"/>
-        <w:rPr>
-          <w:rFonts w:ascii="Arial Narrow" w:hAnsi="Arial Narrow" w:cs="Arial"/>
-        </w:rPr>
-      </w:pPr>
-    </w:p>
-    <w:p>
-      <w:pPr>
-        <w:ind w:left="360"/>
-        <w:rPr>
-          <w:rFonts w:ascii="Arial Narrow" w:hAnsi="Arial Narrow" w:cs="Arial"/>
-        </w:rPr>
-      </w:pPr>
-    </w:p>
-    <w:p>
-      <w:pPr>
-        <w:ind w:left="360"/>
+      </w:r>
+      <w:r>
+        <w:rPr>
+          <w:highlight w:val="cyan"/>
+        </w:rPr>
+        <w:t>Com o propósito de tornar as coisas mais práticas e ágeis, nós como grupo, decidimos trabalhar com a metodologia ágil devido aos diversos benefícios como melhor comunicação com o cliente e usuário final, antecipando problemas e tomadas de decisões, entre outros.  Dentro da Metodologia Ágil, adotamos o Scrum, onde todos participaram de todas etapas, e de maneira representativa, Fernando (PI), Giulia (SM), .... (</w:t>
+      </w:r>
+      <w:proofErr w:type="spellStart"/>
+      <w:r>
+        <w:rPr>
+          <w:highlight w:val="cyan"/>
+        </w:rPr>
+        <w:t>dev</w:t>
+      </w:r>
+      <w:proofErr w:type="spellEnd"/>
+      <w:r>
+        <w:rPr>
+          <w:highlight w:val="cyan"/>
+        </w:rPr>
+        <w:t xml:space="preserve"> </w:t>
+      </w:r>
+      <w:proofErr w:type="spellStart"/>
+      <w:r>
+        <w:rPr>
+          <w:highlight w:val="cyan"/>
+        </w:rPr>
+        <w:t>team</w:t>
+      </w:r>
+      <w:proofErr w:type="spellEnd"/>
+      <w:r>
+        <w:rPr>
+          <w:highlight w:val="cyan"/>
+        </w:rPr>
+        <w:t>), e Oscar (DBA).</w:t>
+      </w:r>
+    </w:p>
+    <w:p>
+      <w:pPr>
         <w:rPr>
           <w:rFonts w:ascii="Arial Narrow" w:hAnsi="Arial Narrow" w:cs="Arial"/>
         </w:rPr>
@@ -527,7 +558,23 @@
           <w:rFonts w:ascii="Arial Narrow" w:hAnsi="Arial Narrow" w:cs="Arial"/>
           <w:highlight w:val="magenta"/>
         </w:rPr>
-        <w:t>Para assegurar, garantir e monitorar o andamento de tarefas, escolhemos a plataforma trello como ferramenta de gestão de projeto. Nela conseguimos adotar métodos para identificação de partes do projeto, prioridades, estipular datas e atores, além de sempre atualizarmos o andamento de nossas tarefas para acompanhamento do grupo em geral.</w:t>
+        <w:t xml:space="preserve">Para assegurar, garantir e monitorar o andamento de tarefas, escolhemos a plataforma </w:t>
+      </w:r>
+      <w:proofErr w:type="spellStart"/>
+      <w:r>
+        <w:rPr>
+          <w:rFonts w:ascii="Arial Narrow" w:hAnsi="Arial Narrow" w:cs="Arial"/>
+          <w:highlight w:val="magenta"/>
+        </w:rPr>
+        <w:t>trello</w:t>
+      </w:r>
+      <w:proofErr w:type="spellEnd"/>
+      <w:r>
+        <w:rPr>
+          <w:rFonts w:ascii="Arial Narrow" w:hAnsi="Arial Narrow" w:cs="Arial"/>
+          <w:highlight w:val="magenta"/>
+        </w:rPr>
+        <w:t xml:space="preserve"> como ferramenta de gestão de projeto. Nela conseguimos adotar métodos para identificação de partes do projeto, prioridades, estipular datas e atores, além de sempre atualizarmos o andamento de nossas tarefas para acompanhamento do grupo em geral.</w:t>
       </w:r>
     </w:p>
     <w:p>
@@ -780,21 +827,48 @@
           <w:rFonts w:ascii="Arial Narrow" w:hAnsi="Arial Narrow" w:cs="Arial"/>
           <w:highlight w:val="magenta"/>
         </w:rPr>
-        <w:t>Para o desenvolvimento técnico da aplicação nós utilizamos o arduino Uno R3, um microprocessador que não necessita de desempenhos tão altos, por isso foi desenvolvido para tornar mais fácil e eficiente a criação de de dispositivos inteligentes. Utilizamos também o sensor DHT11</w:t>
-      </w:r>
-      <w:r>
-        <w:rPr>
-          <w:rFonts w:ascii="Arial Narrow" w:hAnsi="Arial Narrow" w:cs="Arial"/>
-          <w:highlight w:val="magenta"/>
-        </w:rPr>
-        <w:t xml:space="preserve"> </w:t>
-      </w:r>
-      <w:r>
-        <w:rPr>
-          <w:rFonts w:ascii="Arial Narrow" w:hAnsi="Arial Narrow" w:cs="Arial"/>
-          <w:highlight w:val="magenta"/>
-        </w:rPr>
-        <w:t xml:space="preserve">(que se conecta com o arduino através da biblioteca) e tem como função </w:t>
+        <w:t xml:space="preserve">Para o desenvolvimento técnico da aplicação nós utilizamos o </w:t>
+      </w:r>
+      <w:proofErr w:type="spellStart"/>
+      <w:proofErr w:type="gramStart"/>
+      <w:r>
+        <w:rPr>
+          <w:rFonts w:ascii="Arial Narrow" w:hAnsi="Arial Narrow" w:cs="Arial"/>
+          <w:highlight w:val="magenta"/>
+        </w:rPr>
+        <w:t>arduino</w:t>
+      </w:r>
+      <w:proofErr w:type="spellEnd"/>
+      <w:r>
+        <w:rPr>
+          <w:rFonts w:ascii="Arial Narrow" w:hAnsi="Arial Narrow" w:cs="Arial"/>
+          <w:highlight w:val="magenta"/>
+        </w:rPr>
+        <w:t xml:space="preserve"> Uno</w:t>
+      </w:r>
+      <w:proofErr w:type="gramEnd"/>
+      <w:r>
+        <w:rPr>
+          <w:rFonts w:ascii="Arial Narrow" w:hAnsi="Arial Narrow" w:cs="Arial"/>
+          <w:highlight w:val="magenta"/>
+        </w:rPr>
+        <w:t xml:space="preserve"> R3, um microprocessador que não necessita de desempenhos tão altos, por isso foi desenvolvido para tornar mais fácil e eficiente a criação de </w:t>
+      </w:r>
+      <w:proofErr w:type="spellStart"/>
+      <w:r>
+        <w:rPr>
+          <w:rFonts w:ascii="Arial Narrow" w:hAnsi="Arial Narrow" w:cs="Arial"/>
+          <w:highlight w:val="magenta"/>
+        </w:rPr>
+        <w:t>de</w:t>
+      </w:r>
+      <w:proofErr w:type="spellEnd"/>
+      <w:r>
+        <w:rPr>
+          <w:rFonts w:ascii="Arial Narrow" w:hAnsi="Arial Narrow" w:cs="Arial"/>
+          <w:highlight w:val="magenta"/>
+        </w:rPr>
+        <w:t xml:space="preserve"> dispositivos inteligentes. Utilizamos também </w:t>
       </w:r>
       <w:r>
         <w:rPr>
@@ -802,21 +876,23 @@
           <w:highlight w:val="magenta"/>
         </w:rPr>
         <w:lastRenderedPageBreak/>
-        <w:t xml:space="preserve">captar os dados de temperatura e umidade e </w:t>
-      </w:r>
-      <w:r>
-        <w:rPr>
-          <w:rFonts w:ascii="Arial Narrow" w:hAnsi="Arial Narrow" w:cs="Arial"/>
-          <w:highlight w:val="magenta"/>
-        </w:rPr>
-        <w:t>mandá-los</w:t>
-      </w:r>
-      <w:r>
-        <w:rPr>
-          <w:rFonts w:ascii="Arial Narrow" w:hAnsi="Arial Narrow" w:cs="Arial"/>
-          <w:highlight w:val="magenta"/>
-        </w:rPr>
-        <w:t xml:space="preserve"> para o nosso banco de dados alocado na plataforma Azure.</w:t>
+        <w:t xml:space="preserve">o sensor DHT11 (que se conecta com o </w:t>
+      </w:r>
+      <w:proofErr w:type="spellStart"/>
+      <w:r>
+        <w:rPr>
+          <w:rFonts w:ascii="Arial Narrow" w:hAnsi="Arial Narrow" w:cs="Arial"/>
+          <w:highlight w:val="magenta"/>
+        </w:rPr>
+        <w:t>arduino</w:t>
+      </w:r>
+      <w:proofErr w:type="spellEnd"/>
+      <w:r>
+        <w:rPr>
+          <w:rFonts w:ascii="Arial Narrow" w:hAnsi="Arial Narrow" w:cs="Arial"/>
+          <w:highlight w:val="magenta"/>
+        </w:rPr>
+        <w:t xml:space="preserve"> através da biblioteca) e tem como função captar os dados de temperatura e umidade e mandá-los para o nosso banco de dados alocado na plataforma Azure.</w:t>
       </w:r>
     </w:p>
     <w:p>
@@ -849,63 +925,87 @@
           <w:rFonts w:ascii="Arial Narrow" w:hAnsi="Arial Narrow" w:cs="Arial"/>
           <w:highlight w:val="magenta"/>
         </w:rPr>
-        <w:t xml:space="preserve">Aqui demonstramos com funciona nossa solução, o sensor DHT11 capta os dados e manda para o </w:t>
-      </w:r>
-      <w:r>
-        <w:rPr>
-          <w:rFonts w:ascii="Arial Narrow" w:hAnsi="Arial Narrow" w:cs="Arial"/>
-          <w:highlight w:val="magenta"/>
-        </w:rPr>
-        <w:t xml:space="preserve">Arduino </w:t>
-      </w:r>
-      <w:r>
-        <w:rPr>
-          <w:rFonts w:ascii="Arial Narrow" w:hAnsi="Arial Narrow" w:cs="Arial"/>
-          <w:highlight w:val="magenta"/>
-        </w:rPr>
-        <w:t>que através do servidor local conectado com o wifi ou uma rede 4G armazena esses dados no</w:t>
-      </w:r>
-      <w:r>
-        <w:rPr>
-          <w:rFonts w:ascii="Arial Narrow" w:hAnsi="Arial Narrow" w:cs="Arial"/>
-          <w:highlight w:val="magenta"/>
-        </w:rPr>
-        <w:t xml:space="preserve"> </w:t>
-      </w:r>
-      <w:r>
-        <w:rPr>
-          <w:rFonts w:ascii="Arial Narrow" w:hAnsi="Arial Narrow" w:cs="Arial"/>
-          <w:highlight w:val="magenta"/>
-        </w:rPr>
-        <w:t>nosso banco SqlServer que através de um servidor de aplicação node.js coleta esses dados e possibilita</w:t>
-      </w:r>
-      <w:r>
-        <w:rPr>
-          <w:rFonts w:ascii="Arial Narrow" w:hAnsi="Arial Narrow" w:cs="Arial"/>
-          <w:highlight w:val="magenta"/>
-        </w:rPr>
-        <w:t xml:space="preserve"> </w:t>
-      </w:r>
-      <w:r>
-        <w:rPr>
-          <w:rFonts w:ascii="Arial Narrow" w:hAnsi="Arial Narrow" w:cs="Arial"/>
-          <w:highlight w:val="magenta"/>
-        </w:rPr>
-        <w:t>uma visualização no nossa aplicação que foi desenvolvido com html, css e js e para a visualização do dados</w:t>
-      </w:r>
-      <w:r>
-        <w:rPr>
-          <w:rFonts w:ascii="Arial Narrow" w:hAnsi="Arial Narrow" w:cs="Arial"/>
-          <w:highlight w:val="magenta"/>
-        </w:rPr>
-        <w:t xml:space="preserve"> </w:t>
-      </w:r>
-      <w:r>
-        <w:rPr>
-          <w:rFonts w:ascii="Arial Narrow" w:hAnsi="Arial Narrow" w:cs="Arial"/>
-          <w:highlight w:val="magenta"/>
-        </w:rPr>
-        <w:t>em formato de gráficos utilizamos o chart.js.</w:t>
+        <w:t xml:space="preserve">Aqui demonstramos com funciona nossa solução, o sensor DHT11 capta os dados e manda para o Arduino que através do servidor local conectado com o </w:t>
+      </w:r>
+      <w:proofErr w:type="spellStart"/>
+      <w:r>
+        <w:rPr>
+          <w:rFonts w:ascii="Arial Narrow" w:hAnsi="Arial Narrow" w:cs="Arial"/>
+          <w:highlight w:val="magenta"/>
+        </w:rPr>
+        <w:t>wifi</w:t>
+      </w:r>
+      <w:proofErr w:type="spellEnd"/>
+      <w:r>
+        <w:rPr>
+          <w:rFonts w:ascii="Arial Narrow" w:hAnsi="Arial Narrow" w:cs="Arial"/>
+          <w:highlight w:val="magenta"/>
+        </w:rPr>
+        <w:t xml:space="preserve"> ou uma rede 4G armazena esses dados no nosso banco </w:t>
+      </w:r>
+      <w:proofErr w:type="spellStart"/>
+      <w:r>
+        <w:rPr>
+          <w:rFonts w:ascii="Arial Narrow" w:hAnsi="Arial Narrow" w:cs="Arial"/>
+          <w:highlight w:val="magenta"/>
+        </w:rPr>
+        <w:t>SqlServer</w:t>
+      </w:r>
+      <w:proofErr w:type="spellEnd"/>
+      <w:r>
+        <w:rPr>
+          <w:rFonts w:ascii="Arial Narrow" w:hAnsi="Arial Narrow" w:cs="Arial"/>
+          <w:highlight w:val="magenta"/>
+        </w:rPr>
+        <w:t xml:space="preserve"> que através de um servidor de aplicação node.js coleta esses dados e possibilita uma visualização no nossa aplicação que foi desenvolvido com </w:t>
+      </w:r>
+      <w:proofErr w:type="spellStart"/>
+      <w:r>
+        <w:rPr>
+          <w:rFonts w:ascii="Arial Narrow" w:hAnsi="Arial Narrow" w:cs="Arial"/>
+          <w:highlight w:val="magenta"/>
+        </w:rPr>
+        <w:t>html</w:t>
+      </w:r>
+      <w:proofErr w:type="spellEnd"/>
+      <w:r>
+        <w:rPr>
+          <w:rFonts w:ascii="Arial Narrow" w:hAnsi="Arial Narrow" w:cs="Arial"/>
+          <w:highlight w:val="magenta"/>
+        </w:rPr>
+        <w:t xml:space="preserve">, </w:t>
+      </w:r>
+      <w:proofErr w:type="spellStart"/>
+      <w:r>
+        <w:rPr>
+          <w:rFonts w:ascii="Arial Narrow" w:hAnsi="Arial Narrow" w:cs="Arial"/>
+          <w:highlight w:val="magenta"/>
+        </w:rPr>
+        <w:t>css</w:t>
+      </w:r>
+      <w:proofErr w:type="spellEnd"/>
+      <w:r>
+        <w:rPr>
+          <w:rFonts w:ascii="Arial Narrow" w:hAnsi="Arial Narrow" w:cs="Arial"/>
+          <w:highlight w:val="magenta"/>
+        </w:rPr>
+        <w:t xml:space="preserve"> e </w:t>
+      </w:r>
+      <w:proofErr w:type="spellStart"/>
+      <w:r>
+        <w:rPr>
+          <w:rFonts w:ascii="Arial Narrow" w:hAnsi="Arial Narrow" w:cs="Arial"/>
+          <w:highlight w:val="magenta"/>
+        </w:rPr>
+        <w:t>js</w:t>
+      </w:r>
+      <w:proofErr w:type="spellEnd"/>
+      <w:r>
+        <w:rPr>
+          <w:rFonts w:ascii="Arial Narrow" w:hAnsi="Arial Narrow" w:cs="Arial"/>
+          <w:highlight w:val="magenta"/>
+        </w:rPr>
+        <w:t xml:space="preserve"> e para a visualização do dados em formato de gráficos utilizamos o chart.js.</w:t>
       </w:r>
     </w:p>
     <w:p>
@@ -952,14 +1052,23 @@
           <w:rFonts w:ascii="Arial Narrow" w:hAnsi="Arial Narrow" w:cs="Arial"/>
           <w:highlight w:val="magenta"/>
         </w:rPr>
-        <w:t>inconformidade</w:t>
-      </w:r>
-      <w:r>
-        <w:rPr>
-          <w:rFonts w:ascii="Arial Narrow" w:hAnsi="Arial Narrow" w:cs="Arial"/>
-          <w:highlight w:val="magenta"/>
-        </w:rPr>
-        <w:t xml:space="preserve"> o usuário visualize através dos dashboars na nossa aplicação.</w:t>
+        <w:t xml:space="preserve">inconformidade o usuário visualize através dos </w:t>
+      </w:r>
+      <w:proofErr w:type="spellStart"/>
+      <w:r>
+        <w:rPr>
+          <w:rFonts w:ascii="Arial Narrow" w:hAnsi="Arial Narrow" w:cs="Arial"/>
+          <w:highlight w:val="magenta"/>
+        </w:rPr>
+        <w:t>dashboars</w:t>
+      </w:r>
+      <w:proofErr w:type="spellEnd"/>
+      <w:r>
+        <w:rPr>
+          <w:rFonts w:ascii="Arial Narrow" w:hAnsi="Arial Narrow" w:cs="Arial"/>
+          <w:highlight w:val="magenta"/>
+        </w:rPr>
+        <w:t xml:space="preserve"> na nossa aplicação.</w:t>
       </w:r>
     </w:p>
     <w:p>
@@ -970,8 +1079,6 @@
           <w:b/>
         </w:rPr>
       </w:pPr>
-      <w:bookmarkStart w:id="0" w:name="_GoBack"/>
-      <w:bookmarkEnd w:id="0"/>
       <w:r>
         <w:rPr>
           <w:rFonts w:ascii="Arial Narrow" w:hAnsi="Arial Narrow" w:cs="Arial"/>
@@ -1010,14 +1117,46 @@
           <w:rFonts w:ascii="Arial Narrow" w:hAnsi="Arial Narrow" w:cs="Arial"/>
           <w:highlight w:val="cyan"/>
         </w:rPr>
-        <w:t xml:space="preserve">Como citado, utilizamos a plataforma azure para alocarmos nossas bases de dados. Para definirmos as entidades a serem adotadas, consideramos </w:t>
-      </w:r>
-      <w:r>
-        <w:rPr>
-          <w:rFonts w:ascii="Arial Narrow" w:hAnsi="Arial Narrow" w:cs="Arial"/>
-          <w:highlight w:val="cyan"/>
-        </w:rPr>
-        <w:t>as relações do cliente com a quantidade de geladeiras que ele poderia ter e o tipo de medicamento que aquela geladeira armazenaria  *mostrar modelagens*</w:t>
+        <w:t xml:space="preserve">Como citado, utilizamos a plataforma </w:t>
+      </w:r>
+      <w:proofErr w:type="spellStart"/>
+      <w:r>
+        <w:rPr>
+          <w:rFonts w:ascii="Arial Narrow" w:hAnsi="Arial Narrow" w:cs="Arial"/>
+          <w:highlight w:val="cyan"/>
+        </w:rPr>
+        <w:t>azure</w:t>
+      </w:r>
+      <w:proofErr w:type="spellEnd"/>
+      <w:r>
+        <w:rPr>
+          <w:rFonts w:ascii="Arial Narrow" w:hAnsi="Arial Narrow" w:cs="Arial"/>
+          <w:highlight w:val="cyan"/>
+        </w:rPr>
+        <w:t xml:space="preserve"> para alocarmos nossas bases de dados. Para definirmos as entidades a serem adotadas, consideramos </w:t>
+      </w:r>
+      <w:r>
+        <w:rPr>
+          <w:rFonts w:ascii="Arial Narrow" w:hAnsi="Arial Narrow" w:cs="Arial"/>
+          <w:highlight w:val="cyan"/>
+        </w:rPr>
+        <w:t xml:space="preserve">as relações do cliente com a quantidade de geladeiras que ele poderia ter e o tipo de medicamento que aquela geladeira </w:t>
+      </w:r>
+      <w:proofErr w:type="gramStart"/>
+      <w:r>
+        <w:rPr>
+          <w:rFonts w:ascii="Arial Narrow" w:hAnsi="Arial Narrow" w:cs="Arial"/>
+          <w:highlight w:val="cyan"/>
+        </w:rPr>
+        <w:t>armazenaria  *</w:t>
+      </w:r>
+      <w:proofErr w:type="gramEnd"/>
+      <w:r>
+        <w:rPr>
+          <w:rFonts w:ascii="Arial Narrow" w:hAnsi="Arial Narrow" w:cs="Arial"/>
+          <w:highlight w:val="cyan"/>
+        </w:rPr>
+        <w:t>mostrar modelagens*</w:t>
       </w:r>
     </w:p>
     <w:p>
@@ -1211,8 +1350,11 @@
         <w:rPr>
           <w:rFonts w:ascii="Arial Narrow" w:hAnsi="Arial Narrow" w:cs="Arial"/>
           <w:b/>
-        </w:rPr>
-      </w:pPr>
+          <w:highlight w:val="cyan"/>
+        </w:rPr>
+      </w:pPr>
+      <w:bookmarkStart w:id="0" w:name="_GoBack"/>
+      <w:bookmarkEnd w:id="0"/>
       <w:r>
         <w:rPr>
           <w:rFonts w:ascii="Arial Narrow" w:hAnsi="Arial Narrow" w:cs="Arial"/>
@@ -1224,40 +1366,99 @@
     </w:p>
     <w:p>
       <w:pPr>
-        <w:pStyle w:val="PargrafodaLista"/>
-        <w:rPr>
-          <w:rFonts w:ascii="Arial Narrow" w:hAnsi="Arial Narrow" w:cs="Arial"/>
-        </w:rPr>
-      </w:pPr>
-      <w:r>
-        <w:rPr>
-          <w:rFonts w:ascii="Arial Narrow" w:hAnsi="Arial Narrow" w:cs="Arial"/>
-          <w:highlight w:val="cyan"/>
-        </w:rPr>
-        <w:t>Para atender as necessidades de nosso cliente, adotamos a ferramenta de atendimento e suporte NOME, *mostrar print da ferramenta e seus componentes, mostrar diagrama e explicar seu fluxo*</w:t>
-      </w:r>
-    </w:p>
-    <w:p>
-      <w:pPr>
-        <w:rPr>
-          <w:rFonts w:ascii="Arial Narrow" w:hAnsi="Arial Narrow" w:cs="Arial"/>
-          <w:b/>
-        </w:rPr>
-      </w:pPr>
-    </w:p>
-    <w:p>
-      <w:pPr>
-        <w:rPr>
-          <w:rFonts w:ascii="Arial Narrow" w:hAnsi="Arial Narrow" w:cs="Arial"/>
-          <w:b/>
-        </w:rPr>
-      </w:pPr>
-      <w:r>
-        <w:rPr>
-          <w:rFonts w:ascii="Arial Narrow" w:hAnsi="Arial Narrow" w:cs="Arial"/>
-          <w:b/>
+        <w:rPr>
+          <w:highlight w:val="cyan"/>
+        </w:rPr>
+      </w:pPr>
+      <w:r>
+        <w:rPr>
+          <w:highlight w:val="cyan"/>
+        </w:rPr>
+        <w:t xml:space="preserve">Com intuito de melhor atender aos clientes, foi pensado no mapeamento de processos, para que pudesse ser feita uma modelagem de processos efetiva. Uniformizando o atendimento, melhorando a gestão organizacional, dando uma </w:t>
+      </w:r>
+      <w:r>
+        <w:rPr>
+          <w:highlight w:val="cyan"/>
         </w:rPr>
         <w:lastRenderedPageBreak/>
+        <w:t xml:space="preserve">visão clara das atividades. Assegurando a eficiência do </w:t>
+      </w:r>
+      <w:proofErr w:type="spellStart"/>
+      <w:proofErr w:type="gramStart"/>
+      <w:r>
+        <w:rPr>
+          <w:highlight w:val="cyan"/>
+        </w:rPr>
+        <w:t>inicio</w:t>
+      </w:r>
+      <w:proofErr w:type="spellEnd"/>
+      <w:proofErr w:type="gramEnd"/>
+      <w:r>
+        <w:rPr>
+          <w:highlight w:val="cyan"/>
+        </w:rPr>
+        <w:t xml:space="preserve"> ao fim. Devido a isso, a BPMN a seguir expressa a maneira como melhoramos a nossa comunicação com o cliente, em paralelo com uma ferramenta de </w:t>
+      </w:r>
+      <w:proofErr w:type="spellStart"/>
+      <w:r>
+        <w:rPr>
+          <w:highlight w:val="cyan"/>
+        </w:rPr>
+        <w:t>HelpDesk</w:t>
+      </w:r>
+      <w:proofErr w:type="spellEnd"/>
+      <w:r>
+        <w:rPr>
+          <w:highlight w:val="cyan"/>
+        </w:rPr>
+        <w:t xml:space="preserve"> (</w:t>
+      </w:r>
+      <w:proofErr w:type="spellStart"/>
+      <w:r>
+        <w:rPr>
+          <w:highlight w:val="cyan"/>
+        </w:rPr>
+        <w:t>ZenDesk</w:t>
+      </w:r>
+      <w:proofErr w:type="spellEnd"/>
+      <w:r>
+        <w:rPr>
+          <w:highlight w:val="cyan"/>
+        </w:rPr>
+        <w:t xml:space="preserve">), </w:t>
+      </w:r>
+    </w:p>
+    <w:p>
+      <w:r>
+        <w:rPr>
+          <w:highlight w:val="cyan"/>
+        </w:rPr>
+        <w:t>*Explicação da BPMN</w:t>
+      </w:r>
+      <w:r>
+        <w:t>*</w:t>
+      </w:r>
+    </w:p>
+    <w:p>
+      <w:pPr>
+        <w:rPr>
+          <w:rFonts w:ascii="Arial Narrow" w:hAnsi="Arial Narrow" w:cs="Arial"/>
+          <w:b/>
+        </w:rPr>
+      </w:pPr>
+    </w:p>
+    <w:p>
+      <w:pPr>
+        <w:rPr>
+          <w:rFonts w:ascii="Arial Narrow" w:hAnsi="Arial Narrow" w:cs="Arial"/>
+          <w:b/>
+        </w:rPr>
+      </w:pPr>
+      <w:r>
+        <w:rPr>
+          <w:rFonts w:ascii="Arial Narrow" w:hAnsi="Arial Narrow" w:cs="Arial"/>
+          <w:b/>
+        </w:rPr>
         <w:t>QUINTO ATO – CONCLUSÃO</w:t>
       </w:r>
       <w:r>

</xml_diff>